<commit_message>
Mise à jour du cahier des charges
</commit_message>
<xml_diff>
--- a/Doc/GEN-MP-CahierDesCharges.docx
+++ b/Doc/GEN-MP-CahierDesCharges.docx
@@ -11,6 +11,7 @@
           <w:docPartUnique/>
         </w:docPartObj>
       </w:sdtPr>
+      <w:sdtEndPr/>
       <w:sdtContent>
         <w:p/>
         <w:p>
@@ -579,6 +580,7 @@
                                     <w:dataBinding w:prefixMappings="xmlns:ns0='http://purl.org/dc/elements/1.1/' xmlns:ns1='http://schemas.openxmlformats.org/package/2006/metadata/core-properties' " w:xpath="/ns1:coreProperties[1]/ns0:title[1]" w:storeItemID="{6C3C8BC8-F283-45AE-878A-BAB7291924A1}"/>
                                     <w:text/>
                                   </w:sdtPr>
+                                  <w:sdtEndPr/>
                                   <w:sdtContent>
                                     <w:r>
                                       <w:rPr>
@@ -607,6 +609,7 @@
                                   <w:dataBinding w:prefixMappings="xmlns:ns0='http://purl.org/dc/elements/1.1/' xmlns:ns1='http://schemas.openxmlformats.org/package/2006/metadata/core-properties' " w:xpath="/ns1:coreProperties[1]/ns0:subject[1]" w:storeItemID="{6C3C8BC8-F283-45AE-878A-BAB7291924A1}"/>
                                   <w:text/>
                                 </w:sdtPr>
+                                <w:sdtEndPr/>
                                 <w:sdtContent>
                                   <w:p>
                                     <w:pPr>
@@ -648,6 +651,7 @@
                                   <w:dataBinding w:prefixMappings="xmlns:ns0='http://purl.org/dc/elements/1.1/' xmlns:ns1='http://schemas.openxmlformats.org/package/2006/metadata/core-properties' " w:xpath="/ns1:coreProperties[1]/ns0:creator[1]" w:storeItemID="{6C3C8BC8-F283-45AE-878A-BAB7291924A1}"/>
                                   <w:text/>
                                 </w:sdtPr>
+                                <w:sdtEndPr/>
                                 <w:sdtContent>
                                   <w:p>
                                     <w:pPr>
@@ -725,6 +729,7 @@
                               <w:dataBinding w:prefixMappings="xmlns:ns0='http://purl.org/dc/elements/1.1/' xmlns:ns1='http://schemas.openxmlformats.org/package/2006/metadata/core-properties' " w:xpath="/ns1:coreProperties[1]/ns0:title[1]" w:storeItemID="{6C3C8BC8-F283-45AE-878A-BAB7291924A1}"/>
                               <w:text/>
                             </w:sdtPr>
+                            <w:sdtEndPr/>
                             <w:sdtContent>
                               <w:r>
                                 <w:rPr>
@@ -753,6 +758,7 @@
                             <w:dataBinding w:prefixMappings="xmlns:ns0='http://purl.org/dc/elements/1.1/' xmlns:ns1='http://schemas.openxmlformats.org/package/2006/metadata/core-properties' " w:xpath="/ns1:coreProperties[1]/ns0:subject[1]" w:storeItemID="{6C3C8BC8-F283-45AE-878A-BAB7291924A1}"/>
                             <w:text/>
                           </w:sdtPr>
+                          <w:sdtEndPr/>
                           <w:sdtContent>
                             <w:p>
                               <w:pPr>
@@ -794,6 +800,7 @@
                             <w:dataBinding w:prefixMappings="xmlns:ns0='http://purl.org/dc/elements/1.1/' xmlns:ns1='http://schemas.openxmlformats.org/package/2006/metadata/core-properties' " w:xpath="/ns1:coreProperties[1]/ns0:creator[1]" w:storeItemID="{6C3C8BC8-F283-45AE-878A-BAB7291924A1}"/>
                             <w:text/>
                           </w:sdtPr>
+                          <w:sdtEndPr/>
                           <w:sdtContent>
                             <w:p>
                               <w:pPr>
@@ -916,6 +923,7 @@
                                     <w:calendar w:val="gregorian"/>
                                   </w:date>
                                 </w:sdtPr>
+                                <w:sdtEndPr/>
                                 <w:sdtContent>
                                   <w:p>
                                     <w:pPr>
@@ -982,6 +990,7 @@
                               <w:calendar w:val="gregorian"/>
                             </w:date>
                           </w:sdtPr>
+                          <w:sdtEndPr/>
                           <w:sdtContent>
                             <w:p>
                               <w:pPr>
@@ -1031,7 +1040,7 @@
       <w:pPr>
         <w:pStyle w:val="Titre1"/>
       </w:pPr>
-      <w:bookmarkStart w:id="0" w:name="_Toc511322952"/>
+      <w:bookmarkStart w:id="0" w:name="_Toc511336569"/>
       <w:r>
         <w:t>Table des matières</w:t>
       </w:r>
@@ -1058,7 +1067,7 @@
       <w:r>
         <w:fldChar w:fldCharType="separate"/>
       </w:r>
-      <w:hyperlink w:anchor="_Toc511322952" w:history="1">
+      <w:hyperlink w:anchor="_Toc511336569" w:history="1">
         <w:r>
           <w:rPr>
             <w:rStyle w:val="Lienhypertexte"/>
@@ -1085,7 +1094,7 @@
             <w:noProof/>
             <w:webHidden/>
           </w:rPr>
-          <w:instrText xml:space="preserve"> PAGEREF _Toc511322952 \h </w:instrText>
+          <w:instrText xml:space="preserve"> PAGEREF _Toc511336569 \h </w:instrText>
         </w:r>
         <w:r>
           <w:rPr>
@@ -1128,7 +1137,7 @@
           <w:lang w:eastAsia="fr-CH"/>
         </w:rPr>
       </w:pPr>
-      <w:hyperlink w:anchor="_Toc511322953" w:history="1">
+      <w:hyperlink w:anchor="_Toc511336570" w:history="1">
         <w:r>
           <w:rPr>
             <w:rStyle w:val="Lienhypertexte"/>
@@ -1155,7 +1164,7 @@
             <w:noProof/>
             <w:webHidden/>
           </w:rPr>
-          <w:instrText xml:space="preserve"> PAGEREF _Toc511322953 \h </w:instrText>
+          <w:instrText xml:space="preserve"> PAGEREF _Toc511336570 \h </w:instrText>
         </w:r>
         <w:r>
           <w:rPr>
@@ -1198,7 +1207,7 @@
           <w:lang w:eastAsia="fr-CH"/>
         </w:rPr>
       </w:pPr>
-      <w:hyperlink w:anchor="_Toc511322954" w:history="1">
+      <w:hyperlink w:anchor="_Toc511336571" w:history="1">
         <w:r>
           <w:rPr>
             <w:rStyle w:val="Lienhypertexte"/>
@@ -1225,7 +1234,7 @@
             <w:noProof/>
             <w:webHidden/>
           </w:rPr>
-          <w:instrText xml:space="preserve"> PAGEREF _Toc511322954 \h </w:instrText>
+          <w:instrText xml:space="preserve"> PAGEREF _Toc511336571 \h </w:instrText>
         </w:r>
         <w:r>
           <w:rPr>
@@ -1268,7 +1277,7 @@
           <w:lang w:eastAsia="fr-CH"/>
         </w:rPr>
       </w:pPr>
-      <w:hyperlink w:anchor="_Toc511322955" w:history="1">
+      <w:hyperlink w:anchor="_Toc511336572" w:history="1">
         <w:r>
           <w:rPr>
             <w:rStyle w:val="Lienhypertexte"/>
@@ -1295,7 +1304,7 @@
             <w:noProof/>
             <w:webHidden/>
           </w:rPr>
-          <w:instrText xml:space="preserve"> PAGEREF _Toc511322955 \h </w:instrText>
+          <w:instrText xml:space="preserve"> PAGEREF _Toc511336572 \h </w:instrText>
         </w:r>
         <w:r>
           <w:rPr>
@@ -1338,7 +1347,7 @@
           <w:lang w:eastAsia="fr-CH"/>
         </w:rPr>
       </w:pPr>
-      <w:hyperlink w:anchor="_Toc511322956" w:history="1">
+      <w:hyperlink w:anchor="_Toc511336573" w:history="1">
         <w:r>
           <w:rPr>
             <w:rStyle w:val="Lienhypertexte"/>
@@ -1365,7 +1374,7 @@
             <w:noProof/>
             <w:webHidden/>
           </w:rPr>
-          <w:instrText xml:space="preserve"> PAGEREF _Toc511322956 \h </w:instrText>
+          <w:instrText xml:space="preserve"> PAGEREF _Toc511336573 \h </w:instrText>
         </w:r>
         <w:r>
           <w:rPr>
@@ -1408,7 +1417,7 @@
           <w:lang w:eastAsia="fr-CH"/>
         </w:rPr>
       </w:pPr>
-      <w:hyperlink w:anchor="_Toc511322957" w:history="1">
+      <w:hyperlink w:anchor="_Toc511336574" w:history="1">
         <w:r>
           <w:rPr>
             <w:rStyle w:val="Lienhypertexte"/>
@@ -1435,7 +1444,7 @@
             <w:noProof/>
             <w:webHidden/>
           </w:rPr>
-          <w:instrText xml:space="preserve"> PAGEREF _Toc511322957 \h </w:instrText>
+          <w:instrText xml:space="preserve"> PAGEREF _Toc511336574 \h </w:instrText>
         </w:r>
         <w:r>
           <w:rPr>
@@ -1478,7 +1487,7 @@
           <w:lang w:eastAsia="fr-CH"/>
         </w:rPr>
       </w:pPr>
-      <w:hyperlink w:anchor="_Toc511322958" w:history="1">
+      <w:hyperlink w:anchor="_Toc511336575" w:history="1">
         <w:r>
           <w:rPr>
             <w:rStyle w:val="Lienhypertexte"/>
@@ -1505,7 +1514,7 @@
             <w:noProof/>
             <w:webHidden/>
           </w:rPr>
-          <w:instrText xml:space="preserve"> PAGEREF _Toc511322958 \h </w:instrText>
+          <w:instrText xml:space="preserve"> PAGEREF _Toc511336575 \h </w:instrText>
         </w:r>
         <w:r>
           <w:rPr>
@@ -1548,12 +1557,11 @@
           <w:lang w:eastAsia="fr-CH"/>
         </w:rPr>
       </w:pPr>
-      <w:hyperlink w:anchor="_Toc511322959" w:history="1">
+      <w:hyperlink w:anchor="_Toc511336576" w:history="1">
         <w:r>
           <w:rPr>
             <w:rStyle w:val="Lienhypertexte"/>
             <w:noProof/>
-            <w:color w:val="auto"/>
           </w:rPr>
           <w:t>Scénario de jeu</w:t>
         </w:r>
@@ -1576,7 +1584,7 @@
             <w:noProof/>
             <w:webHidden/>
           </w:rPr>
-          <w:instrText xml:space="preserve"> PAGEREF _Toc511322959 \h </w:instrText>
+          <w:instrText xml:space="preserve"> PAGEREF _Toc511336576 \h </w:instrText>
         </w:r>
         <w:r>
           <w:rPr>
@@ -1619,7 +1627,7 @@
           <w:lang w:eastAsia="fr-CH"/>
         </w:rPr>
       </w:pPr>
-      <w:hyperlink w:anchor="_Toc511322960" w:history="1">
+      <w:hyperlink w:anchor="_Toc511336577" w:history="1">
         <w:r>
           <w:rPr>
             <w:rStyle w:val="Lienhypertexte"/>
@@ -1646,7 +1654,7 @@
             <w:noProof/>
             <w:webHidden/>
           </w:rPr>
-          <w:instrText xml:space="preserve"> PAGEREF _Toc511322960 \h </w:instrText>
+          <w:instrText xml:space="preserve"> PAGEREF _Toc511336577 \h </w:instrText>
         </w:r>
         <w:r>
           <w:rPr>
@@ -1699,7 +1707,7 @@
       <w:pPr>
         <w:pStyle w:val="Titre1"/>
       </w:pPr>
-      <w:bookmarkStart w:id="2" w:name="_Toc511322953"/>
+      <w:bookmarkStart w:id="2" w:name="_Toc511336570"/>
       <w:r>
         <w:lastRenderedPageBreak/>
         <w:t>Descriptif</w:t>
@@ -1718,7 +1726,7 @@
       <w:pPr>
         <w:pStyle w:val="Titre1"/>
       </w:pPr>
-      <w:bookmarkStart w:id="3" w:name="_Toc511322954"/>
+      <w:bookmarkStart w:id="3" w:name="_Toc511336571"/>
       <w:r>
         <w:t>Fonctionnement Général</w:t>
       </w:r>
@@ -1744,17 +1752,13 @@
         <w:t>Authentification simple</w:t>
       </w:r>
       <w:r>
-        <w:t xml:space="preserve"> : nous demandons simplement un nom d'utilisateur à sa connexion et nous concaténons un identificateur unique (</w:t>
-      </w:r>
-      <w:proofErr w:type="spellStart"/>
-      <w:proofErr w:type="gramStart"/>
-      <w:r>
-        <w:t>p.ex</w:t>
-      </w:r>
-      <w:proofErr w:type="spellEnd"/>
-      <w:proofErr w:type="gramEnd"/>
-      <w:r>
-        <w:t xml:space="preserve"> : bryan</w:t>
+        <w:t xml:space="preserve"> : nous demandons simplement un nom d'utilisateur à sa connexion</w:t>
+      </w:r>
+      <w:r>
+        <w:t>, auquel</w:t>
+      </w:r>
+      <w:r>
+        <w:t xml:space="preserve"> nous concaténons un identificateur unique (ex : bryan</w:t>
       </w:r>
       <w:r>
         <w:rPr>
@@ -1781,7 +1785,13 @@
         <w:t>Création d'un salon de jeu</w:t>
       </w:r>
       <w:r>
-        <w:t xml:space="preserve"> : N'importe quel utilisateur peut créer son salon de jeu. Ça lui permet de devenir l</w:t>
+        <w:t xml:space="preserve"> : N'importe quel utilisateur peut créer son salon de jeu. </w:t>
+      </w:r>
+      <w:r>
+        <w:t>Cel</w:t>
+      </w:r>
+      <w:r>
+        <w:t>a lui permet de devenir l</w:t>
       </w:r>
       <w:r>
         <w:t>e gérant</w:t>
@@ -1835,7 +1845,13 @@
         <w:t>:</w:t>
       </w:r>
       <w:r>
-        <w:t xml:space="preserve"> le joueur pourra lancer les dés (lors de son tour), choisir d'acheter un terrain ou non, payer la caution pour la sortie de la prison ou tenter le lancer de dé</w:t>
+        <w:t xml:space="preserve"> le joueur pourra lancer les dés (lors de son tour), choisir d'acheter un terrain ou non, payer la caution pour la sortie de la </w:t>
+      </w:r>
+      <w:r>
+        <w:t>salle d’examen</w:t>
+      </w:r>
+      <w:r>
+        <w:t xml:space="preserve"> ou tenter le lancer de dé</w:t>
       </w:r>
       <w:r>
         <w:t>s</w:t>
@@ -1862,16 +1878,53 @@
       <w:r>
         <w:t>)</w:t>
       </w:r>
-    </w:p>
-    <w:p>
-      <w:r>
-        <w:t xml:space="preserve">Elles se concentrent principalement sur le point de vue du joueur, nous considérons que cette partie de notre projet est primordiale et doit passer impérativement avant une éventuelle implémentation de personnalisation de partie. Enfin, </w:t>
-      </w:r>
-      <w:proofErr w:type="spellStart"/>
-      <w:r>
-        <w:t>nou</w:t>
-      </w:r>
-      <w:proofErr w:type="spellEnd"/>
+      <w:r>
+        <w:t>.</w:t>
+      </w:r>
+    </w:p>
+    <w:p>
+      <w:pPr>
+        <w:pStyle w:val="Paragraphedeliste"/>
+        <w:numPr>
+          <w:ilvl w:val="0"/>
+          <w:numId w:val="1"/>
+        </w:numPr>
+      </w:pPr>
+      <w:r>
+        <w:rPr>
+          <w:b/>
+        </w:rPr>
+        <w:t>Espace administrateur </w:t>
+      </w:r>
+      <w:r>
+        <w:t>:</w:t>
+      </w:r>
+      <w:r>
+        <w:t xml:space="preserve"> l’administrateur peut, dans une interface différente, modifier certains paramètres de jeu</w:t>
+      </w:r>
+      <w:r>
+        <w:t xml:space="preserve">. Il pourrait fixer les limites </w:t>
+      </w:r>
+      <w:r>
+        <w:t>du nombre de dés utilisés et du capital de départ autorisé, par exemple. Mais il aurait également la possibilité d’activer certains modes de jeu, qui deviendraient ainsi visibles dans l’interface de création de partie des joueurs.</w:t>
+      </w:r>
+    </w:p>
+    <w:p>
+      <w:r>
+        <w:t>Les fonctionnalités ci-dessus</w:t>
+      </w:r>
+      <w:r>
+        <w:t xml:space="preserve"> se concentrent principalement sur le point de vue du joueur</w:t>
+      </w:r>
+      <w:r>
+        <w:t>. N</w:t>
+      </w:r>
+      <w:r>
+        <w:t>ous considérons que cette partie de notre projet est primordiale et doit passer impérativement avant une éventuelle implémentation de personnalisation de partie. Enfin, nou</w:t>
+      </w:r>
+      <w:r>
+        <w:t>s</w:t>
+      </w:r>
       <w:r>
         <w:t xml:space="preserve"> avons également pensé à quelques options supplémentaires que nous pourrions implémenter si le temps nous le permet : </w:t>
       </w:r>
@@ -1885,7 +1938,19 @@
         </w:numPr>
       </w:pPr>
       <w:r>
-        <w:t>Une messagerie instantanée dans le salon de préparation et lors de la partie</w:t>
+        <w:rPr>
+          <w:b/>
+        </w:rPr>
+        <w:t>M</w:t>
+      </w:r>
+      <w:r>
+        <w:rPr>
+          <w:b/>
+        </w:rPr>
+        <w:t>essagerie instantanée</w:t>
+      </w:r>
+      <w:r>
+        <w:t xml:space="preserve"> dans le salon de préparation et lors de la partie</w:t>
       </w:r>
     </w:p>
     <w:p>
@@ -1897,7 +1962,28 @@
         </w:numPr>
       </w:pPr>
       <w:r>
-        <w:t>Implémentation de la partie administration du jeu (règles personnalisées)</w:t>
+        <w:rPr>
+          <w:b/>
+        </w:rPr>
+        <w:t>Ajout d’options dans</w:t>
+      </w:r>
+      <w:r>
+        <w:rPr>
+          <w:b/>
+        </w:rPr>
+        <w:t xml:space="preserve"> la partie administrati</w:t>
+      </w:r>
+      <w:r>
+        <w:rPr>
+          <w:b/>
+        </w:rPr>
+        <w:t>ve</w:t>
+      </w:r>
+      <w:r>
+        <w:rPr>
+          <w:b/>
+        </w:rPr>
+        <w:t xml:space="preserve"> du jeu</w:t>
       </w:r>
       <w:r>
         <w:t xml:space="preserve"> : </w:t>
@@ -1936,7 +2022,16 @@
         </w:numPr>
       </w:pPr>
       <w:r>
-        <w:t>Nombre de dés utilisés</w:t>
+        <w:t xml:space="preserve">Nombre de </w:t>
+      </w:r>
+      <w:r>
+        <w:t>cases « Aller en salle d’</w:t>
+      </w:r>
+      <w:r>
+        <w:t>examen</w:t>
+      </w:r>
+      <w:r>
+        <w:t> »</w:t>
       </w:r>
     </w:p>
     <w:p>
@@ -1948,7 +2043,7 @@
         </w:numPr>
       </w:pPr>
       <w:r>
-        <w:t>Nombre de prisons</w:t>
+        <w:t>Modifier le prix des propriétés (ratio de modification, ex : 1.1x plus cher)</w:t>
       </w:r>
     </w:p>
     <w:p>
@@ -1960,40 +2055,6 @@
         </w:numPr>
       </w:pPr>
       <w:r>
-        <w:t>Capital de départ</w:t>
-      </w:r>
-    </w:p>
-    <w:p>
-      <w:pPr>
-        <w:pStyle w:val="Paragraphedeliste"/>
-        <w:numPr>
-          <w:ilvl w:val="1"/>
-          <w:numId w:val="2"/>
-        </w:numPr>
-      </w:pPr>
-      <w:r>
-        <w:t xml:space="preserve">Modifier le prix des propriétés (ratio de modification, </w:t>
-      </w:r>
-      <w:proofErr w:type="spellStart"/>
-      <w:proofErr w:type="gramStart"/>
-      <w:r>
-        <w:t>p.ex</w:t>
-      </w:r>
-      <w:proofErr w:type="spellEnd"/>
-      <w:proofErr w:type="gramEnd"/>
-      <w:r>
-        <w:t xml:space="preserve"> : 1.1x plus cher)</w:t>
-      </w:r>
-    </w:p>
-    <w:p>
-      <w:pPr>
-        <w:pStyle w:val="Paragraphedeliste"/>
-        <w:numPr>
-          <w:ilvl w:val="1"/>
-          <w:numId w:val="2"/>
-        </w:numPr>
-      </w:pPr>
-      <w:r>
         <w:t>Limite de temps pour une partie</w:t>
       </w:r>
     </w:p>
@@ -2006,7 +2067,13 @@
         </w:numPr>
       </w:pPr>
       <w:r>
-        <w:t>Suivis des scores et statistiques (nécessitera une modification de l'authentification)</w:t>
+        <w:rPr>
+          <w:b/>
+        </w:rPr>
+        <w:t>Suivi des scores et statistiques</w:t>
+      </w:r>
+      <w:r>
+        <w:t xml:space="preserve"> (nécessitera une modification de l'authentification)</w:t>
       </w:r>
     </w:p>
     <w:p>
@@ -2018,7 +2085,16 @@
         </w:numPr>
       </w:pPr>
       <w:r>
-        <w:t xml:space="preserve">Interaction avec les autres joueurs (échanges/troc, </w:t>
+        <w:rPr>
+          <w:b/>
+        </w:rPr>
+        <w:t>Interaction avec les autres joueurs</w:t>
+      </w:r>
+      <w:r>
+        <w:t xml:space="preserve"> (échanges/troc</w:t>
+      </w:r>
+      <w:r>
+        <w:t>)</w:t>
       </w:r>
     </w:p>
     <w:p>
@@ -2039,7 +2115,7 @@
       <w:pPr>
         <w:pStyle w:val="Titre1"/>
       </w:pPr>
-      <w:bookmarkStart w:id="4" w:name="_Toc511322955"/>
+      <w:bookmarkStart w:id="4" w:name="_Toc511336572"/>
       <w:r>
         <w:lastRenderedPageBreak/>
         <w:t>Diagramme des cas d'utilisation</w:t>
@@ -2127,7 +2203,7 @@
       <w:pPr>
         <w:pStyle w:val="Titre2"/>
       </w:pPr>
-      <w:bookmarkStart w:id="5" w:name="_Toc511322956"/>
+      <w:bookmarkStart w:id="5" w:name="_Toc511336573"/>
       <w:r>
         <w:t>Acteurs</w:t>
       </w:r>
@@ -2147,7 +2223,7 @@
         </w:numPr>
       </w:pPr>
       <w:r>
-        <w:t>L'administrateur du jeu qui peut gérer la disposition des plateaux de jeu, ainsi que les "modes" de jeux (autre que classique, des paramètres person</w:t>
+        <w:t>L'administrateur du jeu qui peut gérer la disposition des plateaux de jeu, ainsi que les "modes" de jeu (autre que classique, des paramètres person</w:t>
       </w:r>
       <w:r>
         <w:t>n</w:t>
@@ -2180,14 +2256,25 @@
         <w:t xml:space="preserve"> tout d'abord</w:t>
       </w:r>
       <w:r>
-        <w:t xml:space="preserve"> s'authentifier, puis choisir une partie. Enfin il attendra que le créateur du salon décide de lancer la partie. En jeu, il devra attendre son tour pour lancer les dés et être actif dans la partie.</w:t>
+        <w:t xml:space="preserve"> s'authentifier, puis choisir une partie. Enfin il attendra que </w:t>
+      </w:r>
+      <w:proofErr w:type="gramStart"/>
+      <w:r>
+        <w:t>tous les joueurs</w:t>
+      </w:r>
+      <w:proofErr w:type="gramEnd"/>
+      <w:r>
+        <w:t xml:space="preserve"> soient prêts, pour que la partie se</w:t>
+      </w:r>
+      <w:r>
+        <w:t xml:space="preserve"> lance. En jeu, il devra attendre son tour pour lancer les dés et être actif dans la partie.</w:t>
       </w:r>
     </w:p>
     <w:p>
       <w:pPr>
         <w:pStyle w:val="Titre2"/>
       </w:pPr>
-      <w:bookmarkStart w:id="6" w:name="_Toc511322957"/>
+      <w:bookmarkStart w:id="6" w:name="_Toc511336574"/>
       <w:r>
         <w:t>Scénario principal</w:t>
       </w:r>
@@ -2202,7 +2289,7 @@
       <w:pPr>
         <w:pStyle w:val="Titre3"/>
       </w:pPr>
-      <w:bookmarkStart w:id="7" w:name="_Toc511322958"/>
+      <w:bookmarkStart w:id="7" w:name="_Toc511336575"/>
       <w:r>
         <w:t>Scé</w:t>
       </w:r>
@@ -2334,7 +2421,7 @@
         <w:ind w:hanging="360"/>
       </w:pPr>
       <w:r>
-        <w:t xml:space="preserve"> Créer la partie (lui octroyant le droit de la gérer)</w:t>
+        <w:t xml:space="preserve"> Créer la partie</w:t>
       </w:r>
     </w:p>
     <w:p>
@@ -2373,7 +2460,10 @@
         <w:ind w:hanging="360"/>
       </w:pPr>
       <w:r>
-        <w:t xml:space="preserve"> Lancer la partie</w:t>
+        <w:t xml:space="preserve"> </w:t>
+      </w:r>
+      <w:r>
+        <w:t>Attendre le lancement de la partie</w:t>
       </w:r>
     </w:p>
     <w:p>
@@ -2396,7 +2486,7 @@
           <w:color w:val="538135" w:themeColor="accent6" w:themeShade="BF"/>
         </w:rPr>
       </w:pPr>
-      <w:bookmarkStart w:id="8" w:name="_Toc511322959"/>
+      <w:bookmarkStart w:id="8" w:name="_Toc511336576"/>
       <w:r>
         <w:rPr>
           <w:color w:val="538135" w:themeColor="accent6" w:themeShade="BF"/>
@@ -2480,7 +2570,13 @@
         <w:t xml:space="preserve">libre </w:t>
       </w:r>
       <w:r>
-        <w:t>(personne ne la possède) : le joueur choisis de l'acheter ou de la laisser</w:t>
+        <w:t>(personne ne la possède) : le joueur choisi</w:t>
+      </w:r>
+      <w:r>
+        <w:t>t</w:t>
+      </w:r>
+      <w:r>
+        <w:t xml:space="preserve"> de l'acheter ou de la laisser</w:t>
       </w:r>
       <w:r>
         <w:t>.</w:t>
@@ -2495,7 +2591,13 @@
         </w:numPr>
       </w:pPr>
       <w:r>
-        <w:t xml:space="preserve">Case Immobilière </w:t>
+        <w:t xml:space="preserve">Case </w:t>
+      </w:r>
+      <w:r>
+        <w:t>i</w:t>
+      </w:r>
+      <w:r>
+        <w:t xml:space="preserve">mmobilière </w:t>
       </w:r>
       <w:r>
         <w:rPr>
@@ -2542,7 +2644,39 @@
         </w:numPr>
       </w:pPr>
       <w:r>
-        <w:t>Case "Aller en prison"</w:t>
+        <w:t xml:space="preserve">Case "Aller en </w:t>
+      </w:r>
+      <w:r>
+        <w:t>salle d’</w:t>
+      </w:r>
+      <w:r>
+        <w:t>examen</w:t>
+      </w:r>
+      <w:r>
+        <w:t>"</w:t>
+      </w:r>
+      <w:r>
+        <w:t> : le joueur se retrouve en examen.</w:t>
+      </w:r>
+    </w:p>
+    <w:p>
+      <w:pPr>
+        <w:pStyle w:val="Paragraphedeliste"/>
+        <w:numPr>
+          <w:ilvl w:val="1"/>
+          <w:numId w:val="6"/>
+        </w:numPr>
+      </w:pPr>
+      <w:r>
+        <w:t xml:space="preserve">Case taxe (frais d’écolage, </w:t>
+      </w:r>
+      <w:proofErr w:type="spellStart"/>
+      <w:r>
+        <w:t>Baleinev</w:t>
+      </w:r>
+      <w:proofErr w:type="spellEnd"/>
+      <w:r>
+        <w:t>) : le joueur a l’obligation de payer la taxe associée.</w:t>
       </w:r>
     </w:p>
     <w:p>
@@ -2567,14 +2701,26 @@
         </w:rPr>
       </w:pPr>
       <w:r>
-        <w:t>Ceci est un scénario basique pour un tour simple. Nous allons tout de même essayer d'implémenter le maximum de fonctionnalité, afin de créer tout un "arbre" de scénario différents, en suivant au maximum les règles du Monopoly Classique.</w:t>
+        <w:t>Ceci est un scénario basique pour un tour simple. Nous allons tout de même essayer d'implémenter le maximum de fonctionnalité</w:t>
+      </w:r>
+      <w:r>
+        <w:t>s</w:t>
+      </w:r>
+      <w:r>
+        <w:t>, afin de créer tout un "arbre" de scénario</w:t>
+      </w:r>
+      <w:r>
+        <w:t>s</w:t>
+      </w:r>
+      <w:r>
+        <w:t xml:space="preserve"> différents, en suivant au maximum les règles du Monopoly Classique.</w:t>
       </w:r>
     </w:p>
     <w:p>
       <w:pPr>
         <w:pStyle w:val="Titre1"/>
       </w:pPr>
-      <w:bookmarkStart w:id="9" w:name="_Toc511322960"/>
+      <w:bookmarkStart w:id="9" w:name="_Toc511336577"/>
       <w:r>
         <w:t>Interfaces graphiques</w:t>
       </w:r>
@@ -2651,24 +2797,14 @@
       <w:r>
         <w:t xml:space="preserve">Figure </w:t>
       </w:r>
-      <w:r>
-        <w:fldChar w:fldCharType="begin"/>
-      </w:r>
-      <w:r>
-        <w:instrText xml:space="preserve"> SEQ Figure \* ARABIC </w:instrText>
-      </w:r>
-      <w:r>
-        <w:fldChar w:fldCharType="separate"/>
-      </w:r>
-      <w:r>
-        <w:rPr>
-          <w:noProof/>
-        </w:rPr>
-        <w:t>1</w:t>
-      </w:r>
-      <w:r>
-        <w:fldChar w:fldCharType="end"/>
-      </w:r>
+      <w:fldSimple w:instr=" SEQ Figure \* ARABIC ">
+        <w:r>
+          <w:rPr>
+            <w:noProof/>
+          </w:rPr>
+          <w:t>1</w:t>
+        </w:r>
+      </w:fldSimple>
       <w:r>
         <w:t xml:space="preserve"> - fenêtre de connexion</w:t>
       </w:r>
@@ -2741,24 +2877,14 @@
       <w:r>
         <w:t xml:space="preserve">Figure </w:t>
       </w:r>
-      <w:r>
-        <w:fldChar w:fldCharType="begin"/>
-      </w:r>
-      <w:r>
-        <w:instrText xml:space="preserve"> SEQ Figure \* ARABIC </w:instrText>
-      </w:r>
-      <w:r>
-        <w:fldChar w:fldCharType="separate"/>
-      </w:r>
-      <w:r>
-        <w:rPr>
-          <w:noProof/>
-        </w:rPr>
-        <w:t>2</w:t>
-      </w:r>
-      <w:r>
-        <w:fldChar w:fldCharType="end"/>
-      </w:r>
+      <w:fldSimple w:instr=" SEQ Figure \* ARABIC ">
+        <w:r>
+          <w:rPr>
+            <w:noProof/>
+          </w:rPr>
+          <w:t>2</w:t>
+        </w:r>
+      </w:fldSimple>
       <w:r>
         <w:t xml:space="preserve"> - Liste des salons de jeu</w:t>
       </w:r>
@@ -2830,24 +2956,14 @@
       <w:r>
         <w:t xml:space="preserve">Figure </w:t>
       </w:r>
-      <w:r>
-        <w:fldChar w:fldCharType="begin"/>
-      </w:r>
-      <w:r>
-        <w:instrText xml:space="preserve"> SEQ Figure \* ARABIC </w:instrText>
-      </w:r>
-      <w:r>
-        <w:fldChar w:fldCharType="separate"/>
-      </w:r>
-      <w:r>
-        <w:rPr>
-          <w:noProof/>
-        </w:rPr>
-        <w:t>3</w:t>
-      </w:r>
-      <w:r>
-        <w:fldChar w:fldCharType="end"/>
-      </w:r>
+      <w:fldSimple w:instr=" SEQ Figure \* ARABIC ">
+        <w:r>
+          <w:rPr>
+            <w:noProof/>
+          </w:rPr>
+          <w:t>3</w:t>
+        </w:r>
+      </w:fldSimple>
       <w:r>
         <w:t xml:space="preserve"> - Phase de jeu</w:t>
       </w:r>
@@ -2898,10 +3014,7 @@
       <w:pStyle w:val="Pieddepage"/>
     </w:pPr>
     <w:r>
-      <w:t>Burgener</w:t>
-    </w:r>
-    <w:r>
-      <w:t>, Curchod, Gonzalez Lopez, Reymond</w:t>
+      <w:t>Burgener, Curchod, Gonzalez Lopez, Reymond</w:t>
     </w:r>
     <w:r>
       <w:tab/>
@@ -4644,7 +4757,7 @@
 </file>
 
 <file path=customXml/itemProps2.xml><?xml version="1.0" encoding="utf-8"?>
-<ds:datastoreItem xmlns:ds="http://schemas.openxmlformats.org/officeDocument/2006/customXml" ds:itemID="{26BAC165-A090-4B02-8752-FA06033AE68A}">
+<ds:datastoreItem xmlns:ds="http://schemas.openxmlformats.org/officeDocument/2006/customXml" ds:itemID="{61CF7976-3E3E-4B9E-B928-A044869B2806}">
   <ds:schemaRefs>
     <ds:schemaRef ds:uri="http://schemas.openxmlformats.org/officeDocument/2006/bibliography"/>
   </ds:schemaRefs>

</xml_diff>

<commit_message>
Mise à jour du cahier des charges (2)
</commit_message>
<xml_diff>
--- a/Doc/GEN-MP-CahierDesCharges.docx
+++ b/Doc/GEN-MP-CahierDesCharges.docx
@@ -1700,37 +1700,35 @@
       <w:r>
         <w:br w:type="page"/>
       </w:r>
-      <w:bookmarkStart w:id="1" w:name="_GoBack"/>
-      <w:bookmarkEnd w:id="1"/>
     </w:p>
     <w:p>
       <w:pPr>
         <w:pStyle w:val="Titre1"/>
       </w:pPr>
-      <w:bookmarkStart w:id="2" w:name="_Toc511336570"/>
+      <w:bookmarkStart w:id="1" w:name="_Toc511336570"/>
       <w:r>
         <w:lastRenderedPageBreak/>
         <w:t>Descriptif</w:t>
       </w:r>
+      <w:bookmarkEnd w:id="1"/>
+    </w:p>
+    <w:p>
+      <w:r>
+        <w:t>Dans le cadre du module de Génie Logiciel (GEN), il nous est demandé de développer un "mini-projet"</w:t>
+      </w:r>
+      <w:r>
+        <w:t xml:space="preserve"> implémentant une architecture client-serveur et qui doit communiquer par internet en utilisant les sockets. Après discussion nous sommes tombés d'accord sur l'idée d'un projet Monopoly sur le thème de la HEIG-VD.</w:t>
+      </w:r>
+    </w:p>
+    <w:p>
+      <w:pPr>
+        <w:pStyle w:val="Titre1"/>
+      </w:pPr>
+      <w:bookmarkStart w:id="2" w:name="_Toc511336571"/>
+      <w:r>
+        <w:t>Fonctionnement Général</w:t>
+      </w:r>
       <w:bookmarkEnd w:id="2"/>
-    </w:p>
-    <w:p>
-      <w:r>
-        <w:t>Dans le cadre du module de Génie Logiciel (GEN), il nous est demandé de développer un "mini-projet"</w:t>
-      </w:r>
-      <w:r>
-        <w:t xml:space="preserve"> implémentant une architecture client-serveur et qui doit communiquer par internet en utilisant les sockets. Après discussion nous sommes tombés d'accord sur l'idée d'un projet Monopoly sur le thème de la HEIG-VD.</w:t>
-      </w:r>
-    </w:p>
-    <w:p>
-      <w:pPr>
-        <w:pStyle w:val="Titre1"/>
-      </w:pPr>
-      <w:bookmarkStart w:id="3" w:name="_Toc511336571"/>
-      <w:r>
-        <w:t>Fonctionnement Général</w:t>
-      </w:r>
-      <w:bookmarkEnd w:id="3"/>
     </w:p>
     <w:p>
       <w:r>
@@ -1920,14 +1918,31 @@
         <w:t>. N</w:t>
       </w:r>
       <w:r>
-        <w:t>ous considérons que cette partie de notre projet est primordiale et doit passer impérativement avant une éventuelle implémentation de personnalisation de partie. Enfin, nou</w:t>
-      </w:r>
-      <w:r>
-        <w:t>s</w:t>
-      </w:r>
-      <w:r>
-        <w:t xml:space="preserve"> avons également pensé à quelques options supplémentaires que nous pourrions implémenter si le temps nous le permet : </w:t>
-      </w:r>
+        <w:t xml:space="preserve">ous considérons que cette partie de notre projet est primordiale et doit passer impérativement avant une éventuelle implémentation </w:t>
+      </w:r>
+      <w:r>
+        <w:t xml:space="preserve">des fonctionnalités </w:t>
+      </w:r>
+      <w:r>
+        <w:t>optionnelles</w:t>
+      </w:r>
+      <w:r>
+        <w:t xml:space="preserve"> listées</w:t>
+      </w:r>
+      <w:r>
+        <w:t xml:space="preserve"> ci-dessous</w:t>
+      </w:r>
+      <w:r>
+        <w:t xml:space="preserve">. </w:t>
+      </w:r>
+      <w:r>
+        <w:t xml:space="preserve">Nous implémenterons ces dernières </w:t>
+      </w:r>
+      <w:r>
+        <w:t xml:space="preserve">si le temps nous le permet : </w:t>
+      </w:r>
+      <w:bookmarkStart w:id="3" w:name="_GoBack"/>
+      <w:bookmarkEnd w:id="3"/>
     </w:p>
     <w:p>
       <w:pPr>
@@ -1987,6 +2002,18 @@
       </w:r>
       <w:r>
         <w:t xml:space="preserve"> : </w:t>
+      </w:r>
+    </w:p>
+    <w:p>
+      <w:pPr>
+        <w:pStyle w:val="Paragraphedeliste"/>
+        <w:numPr>
+          <w:ilvl w:val="1"/>
+          <w:numId w:val="2"/>
+        </w:numPr>
+      </w:pPr>
+      <w:r>
+        <w:t>Vue globale des salons en cours</w:t>
       </w:r>
     </w:p>
     <w:p>
@@ -2797,14 +2824,27 @@
       <w:r>
         <w:t xml:space="preserve">Figure </w:t>
       </w:r>
-      <w:fldSimple w:instr=" SEQ Figure \* ARABIC ">
-        <w:r>
-          <w:rPr>
-            <w:noProof/>
-          </w:rPr>
-          <w:t>1</w:t>
-        </w:r>
-      </w:fldSimple>
+      <w:r>
+        <w:fldChar w:fldCharType="begin"/>
+      </w:r>
+      <w:r>
+        <w:instrText xml:space="preserve"> SEQ Figure \* ARABIC </w:instrText>
+      </w:r>
+      <w:r>
+        <w:fldChar w:fldCharType="separate"/>
+      </w:r>
+      <w:r>
+        <w:rPr>
+          <w:noProof/>
+        </w:rPr>
+        <w:t>1</w:t>
+      </w:r>
+      <w:r>
+        <w:rPr>
+          <w:noProof/>
+        </w:rPr>
+        <w:fldChar w:fldCharType="end"/>
+      </w:r>
       <w:r>
         <w:t xml:space="preserve"> - fenêtre de connexion</w:t>
       </w:r>
@@ -2877,14 +2917,27 @@
       <w:r>
         <w:t xml:space="preserve">Figure </w:t>
       </w:r>
-      <w:fldSimple w:instr=" SEQ Figure \* ARABIC ">
-        <w:r>
-          <w:rPr>
-            <w:noProof/>
-          </w:rPr>
-          <w:t>2</w:t>
-        </w:r>
-      </w:fldSimple>
+      <w:r>
+        <w:fldChar w:fldCharType="begin"/>
+      </w:r>
+      <w:r>
+        <w:instrText xml:space="preserve"> SEQ Figure \* ARABIC </w:instrText>
+      </w:r>
+      <w:r>
+        <w:fldChar w:fldCharType="separate"/>
+      </w:r>
+      <w:r>
+        <w:rPr>
+          <w:noProof/>
+        </w:rPr>
+        <w:t>2</w:t>
+      </w:r>
+      <w:r>
+        <w:rPr>
+          <w:noProof/>
+        </w:rPr>
+        <w:fldChar w:fldCharType="end"/>
+      </w:r>
       <w:r>
         <w:t xml:space="preserve"> - Liste des salons de jeu</w:t>
       </w:r>
@@ -2956,14 +3009,27 @@
       <w:r>
         <w:t xml:space="preserve">Figure </w:t>
       </w:r>
-      <w:fldSimple w:instr=" SEQ Figure \* ARABIC ">
-        <w:r>
-          <w:rPr>
-            <w:noProof/>
-          </w:rPr>
-          <w:t>3</w:t>
-        </w:r>
-      </w:fldSimple>
+      <w:r>
+        <w:fldChar w:fldCharType="begin"/>
+      </w:r>
+      <w:r>
+        <w:instrText xml:space="preserve"> SEQ Figure \* ARABIC </w:instrText>
+      </w:r>
+      <w:r>
+        <w:fldChar w:fldCharType="separate"/>
+      </w:r>
+      <w:r>
+        <w:rPr>
+          <w:noProof/>
+        </w:rPr>
+        <w:t>3</w:t>
+      </w:r>
+      <w:r>
+        <w:rPr>
+          <w:noProof/>
+        </w:rPr>
+        <w:fldChar w:fldCharType="end"/>
+      </w:r>
       <w:r>
         <w:t xml:space="preserve"> - Phase de jeu</w:t>
       </w:r>
@@ -4757,7 +4823,7 @@
 </file>
 
 <file path=customXml/itemProps2.xml><?xml version="1.0" encoding="utf-8"?>
-<ds:datastoreItem xmlns:ds="http://schemas.openxmlformats.org/officeDocument/2006/customXml" ds:itemID="{61CF7976-3E3E-4B9E-B928-A044869B2806}">
+<ds:datastoreItem xmlns:ds="http://schemas.openxmlformats.org/officeDocument/2006/customXml" ds:itemID="{B34E9E0A-20AF-4EFC-953E-09E868975EEC}">
   <ds:schemaRefs>
     <ds:schemaRef ds:uri="http://schemas.openxmlformats.org/officeDocument/2006/bibliography"/>
   </ds:schemaRefs>

</xml_diff>